<commit_message>
heading back to ish on 3/5
</commit_message>
<xml_diff>
--- a/201-8 (W25)/week 3 constant accelaration/lab 3 lecture.docx
+++ b/201-8 (W25)/week 3 constant accelaration/lab 3 lecture.docx
@@ -193,7 +193,13 @@
         </w:numPr>
       </w:pPr>
       <w:r>
-        <w:t>Highlight wat we want to be our y-axis data</w:t>
+        <w:t>Highlight w</w:t>
+      </w:r>
+      <w:r>
+        <w:t>h</w:t>
+      </w:r>
+      <w:r>
+        <w:t>at we want to be our y-axis data</w:t>
       </w:r>
     </w:p>
     <w:p>
@@ -217,6 +223,26 @@
         </w:numPr>
       </w:pPr>
       <w:r>
+        <w:t xml:space="preserve">Flip </w:t>
+      </w:r>
+      <w:proofErr w:type="gramStart"/>
+      <w:r>
+        <w:t>data  if</w:t>
+      </w:r>
+      <w:proofErr w:type="gramEnd"/>
+      <w:r>
+        <w:t xml:space="preserve"> needed </w:t>
+      </w:r>
+    </w:p>
+    <w:p>
+      <w:pPr>
+        <w:pStyle w:val="ListParagraph"/>
+        <w:numPr>
+          <w:ilvl w:val="3"/>
+          <w:numId w:val="2"/>
+        </w:numPr>
+      </w:pPr>
+      <w:r>
         <w:t>Click graph white space to see options</w:t>
       </w:r>
     </w:p>
@@ -242,6 +268,196 @@
       </w:pPr>
       <w:r>
         <w:t>Select 1 under horizontal</w:t>
+      </w:r>
+    </w:p>
+    <w:p>
+      <w:pPr>
+        <w:pStyle w:val="ListParagraph"/>
+        <w:numPr>
+          <w:ilvl w:val="2"/>
+          <w:numId w:val="2"/>
+        </w:numPr>
+      </w:pPr>
+      <w:r>
+        <w:t>Add labels</w:t>
+      </w:r>
+    </w:p>
+    <w:p>
+      <w:pPr>
+        <w:pStyle w:val="ListParagraph"/>
+        <w:numPr>
+          <w:ilvl w:val="3"/>
+          <w:numId w:val="2"/>
+        </w:numPr>
+      </w:pPr>
+      <w:r>
+        <w:t>Click green “+”</w:t>
+      </w:r>
+    </w:p>
+    <w:p>
+      <w:pPr>
+        <w:pStyle w:val="ListParagraph"/>
+        <w:numPr>
+          <w:ilvl w:val="3"/>
+          <w:numId w:val="2"/>
+        </w:numPr>
+      </w:pPr>
+      <w:r>
+        <w:t>Turn on axis titles</w:t>
+      </w:r>
+    </w:p>
+    <w:p>
+      <w:pPr>
+        <w:pStyle w:val="ListParagraph"/>
+        <w:numPr>
+          <w:ilvl w:val="3"/>
+          <w:numId w:val="2"/>
+        </w:numPr>
+      </w:pPr>
+      <w:r>
+        <w:t>Rename graph and axes titles</w:t>
+      </w:r>
+    </w:p>
+    <w:p>
+      <w:pPr>
+        <w:pStyle w:val="ListParagraph"/>
+        <w:numPr>
+          <w:ilvl w:val="2"/>
+          <w:numId w:val="2"/>
+        </w:numPr>
+      </w:pPr>
+      <w:r>
+        <w:t>Manually fix scaling issues</w:t>
+      </w:r>
+    </w:p>
+    <w:p>
+      <w:pPr>
+        <w:pStyle w:val="ListParagraph"/>
+        <w:numPr>
+          <w:ilvl w:val="3"/>
+          <w:numId w:val="2"/>
+        </w:numPr>
+      </w:pPr>
+      <w:r>
+        <w:t>Double click white space on graph to bring up graph- options sidebar</w:t>
+      </w:r>
+    </w:p>
+    <w:p>
+      <w:pPr>
+        <w:pStyle w:val="ListParagraph"/>
+        <w:numPr>
+          <w:ilvl w:val="3"/>
+          <w:numId w:val="2"/>
+        </w:numPr>
+      </w:pPr>
+      <w:r>
+        <w:t>Click on either set of axis labels to make “axis options” graphic appear in sidebar</w:t>
+      </w:r>
+    </w:p>
+    <w:p>
+      <w:pPr>
+        <w:pStyle w:val="ListParagraph"/>
+        <w:numPr>
+          <w:ilvl w:val="3"/>
+          <w:numId w:val="2"/>
+        </w:numPr>
+      </w:pPr>
+      <w:r>
+        <w:t>Under “Axis Options&gt;Axis Options” change the bounds to appropriate limits</w:t>
+      </w:r>
+    </w:p>
+    <w:p>
+      <w:pPr>
+        <w:pStyle w:val="ListParagraph"/>
+        <w:numPr>
+          <w:ilvl w:val="3"/>
+          <w:numId w:val="2"/>
+        </w:numPr>
+      </w:pPr>
+      <w:proofErr w:type="spellStart"/>
+      <w:r>
+        <w:t>Iff</w:t>
+      </w:r>
+      <w:proofErr w:type="spellEnd"/>
+      <w:r>
+        <w:t xml:space="preserve"> this is the first time you are reaching step 4 this for this graph repeat steps 1-3 for the other axis</w:t>
+      </w:r>
+    </w:p>
+    <w:p>
+      <w:pPr>
+        <w:pStyle w:val="ListParagraph"/>
+        <w:numPr>
+          <w:ilvl w:val="2"/>
+          <w:numId w:val="2"/>
+        </w:numPr>
+      </w:pPr>
+      <w:r>
+        <w:t>Add trend line and equation</w:t>
+      </w:r>
+    </w:p>
+    <w:p>
+      <w:pPr>
+        <w:pStyle w:val="ListParagraph"/>
+        <w:numPr>
+          <w:ilvl w:val="3"/>
+          <w:numId w:val="2"/>
+        </w:numPr>
+      </w:pPr>
+      <w:r>
+        <w:t>Click green “+”</w:t>
+      </w:r>
+    </w:p>
+    <w:p>
+      <w:pPr>
+        <w:pStyle w:val="ListParagraph"/>
+        <w:numPr>
+          <w:ilvl w:val="3"/>
+          <w:numId w:val="2"/>
+        </w:numPr>
+      </w:pPr>
+      <w:r>
+        <w:t>Check the box next to “Trendline”</w:t>
+      </w:r>
+    </w:p>
+    <w:p>
+      <w:pPr>
+        <w:pStyle w:val="ListParagraph"/>
+        <w:numPr>
+          <w:ilvl w:val="3"/>
+          <w:numId w:val="2"/>
+        </w:numPr>
+      </w:pPr>
+      <w:r>
+        <w:t>Click arrow next to “Trendline”</w:t>
+      </w:r>
+    </w:p>
+    <w:p>
+      <w:pPr>
+        <w:pStyle w:val="ListParagraph"/>
+        <w:numPr>
+          <w:ilvl w:val="3"/>
+          <w:numId w:val="2"/>
+        </w:numPr>
+      </w:pPr>
+      <w:r>
+        <w:t>Scroll to near bottom and check the appropriate box</w:t>
+      </w:r>
+    </w:p>
+    <w:p>
+      <w:pPr>
+        <w:pStyle w:val="ListParagraph"/>
+        <w:numPr>
+          <w:ilvl w:val="3"/>
+          <w:numId w:val="2"/>
+        </w:numPr>
+      </w:pPr>
+      <w:proofErr w:type="gramStart"/>
+      <w:r>
+        <w:t>Make adjustments</w:t>
+      </w:r>
+      <w:proofErr w:type="gramEnd"/>
+      <w:r>
+        <w:t xml:space="preserve"> as required and appropriate</w:t>
       </w:r>
       <w:bookmarkStart w:id="0" w:name="_GoBack"/>
       <w:bookmarkEnd w:id="0"/>

</xml_diff>